<commit_message>
added my git in reflection
</commit_message>
<xml_diff>
--- a/Documents/Reflection Portfolio - Anton Week 4.docx
+++ b/Documents/Reflection Portfolio - Anton Week 4.docx
@@ -10,15 +10,15 @@
           <w:rFonts w:cstheme="majorHAnsi"/>
         </w:rPr>
       </w:pPr>
-      <w:bookmarkStart w:id="0" w:name="X937524900ea7b677313e041e5edef0a2a2cfdad"/>
-      <w:bookmarkStart w:id="1" w:name="_Toc209526566"/>
+      <w:bookmarkStart w:id="0" w:name="_Toc209526566"/>
+      <w:bookmarkStart w:id="1" w:name="X937524900ea7b677313e041e5edef0a2a2cfdad"/>
       <w:r>
         <w:rPr>
           <w:rFonts w:cstheme="majorHAnsi"/>
         </w:rPr>
         <w:t>Semester 4 Reflection: AI, ML &amp; Data Learning Journey</w:t>
       </w:r>
-      <w:bookmarkEnd w:id="1"/>
+      <w:bookmarkEnd w:id="0"/>
     </w:p>
     <w:p>
       <w:pPr>
@@ -26,15 +26,29 @@
         <w:jc w:val="center"/>
         <w:rPr>
           <w:rFonts w:asciiTheme="majorHAnsi" w:hAnsiTheme="majorHAnsi" w:cstheme="majorHAnsi"/>
-        </w:rPr>
-      </w:pPr>
-      <w:r>
-        <w:rPr>
-          <w:rFonts w:asciiTheme="majorHAnsi" w:hAnsiTheme="majorHAnsi" w:cstheme="majorHAnsi"/>
           <w:b/>
           <w:bCs/>
         </w:rPr>
+      </w:pPr>
+      <w:r>
+        <w:rPr>
+          <w:rFonts w:asciiTheme="majorHAnsi" w:hAnsiTheme="majorHAnsi" w:cstheme="majorHAnsi"/>
+          <w:b/>
+          <w:bCs/>
+        </w:rPr>
         <w:t>Weeks 1-4 Review | Anton Horvat | Fontys University</w:t>
+      </w:r>
+    </w:p>
+    <w:p>
+      <w:pPr>
+        <w:pStyle w:val="BodyText"/>
+        <w:jc w:val="center"/>
+      </w:pPr>
+      <w:r>
+        <w:rPr>
+          <w:rFonts w:asciiTheme="majorHAnsi" w:hAnsiTheme="majorHAnsi" w:cstheme="majorHAnsi"/>
+        </w:rPr>
+        <w:t>https://github.com/AntonDesigns/AI-ML-and-Data</w:t>
       </w:r>
     </w:p>
     <w:p>
@@ -109,6 +123,12 @@
     </w:p>
     <w:sdt>
       <w:sdtPr>
+        <w:rPr>
+          <w:rFonts w:asciiTheme="minorHAnsi" w:eastAsiaTheme="minorHAnsi" w:hAnsiTheme="minorHAnsi" w:cstheme="minorBidi"/>
+          <w:color w:val="auto"/>
+          <w:sz w:val="24"/>
+          <w:szCs w:val="24"/>
+        </w:rPr>
         <w:id w:val="1980032069"/>
         <w:docPartObj>
           <w:docPartGallery w:val="Table of Contents"/>
@@ -117,13 +137,9 @@
       </w:sdtPr>
       <w:sdtEndPr>
         <w:rPr>
-          <w:rFonts w:asciiTheme="minorHAnsi" w:eastAsiaTheme="minorHAnsi" w:hAnsiTheme="minorHAnsi" w:cstheme="minorBidi"/>
           <w:b/>
           <w:bCs/>
           <w:noProof/>
-          <w:color w:val="auto"/>
-          <w:sz w:val="24"/>
-          <w:szCs w:val="24"/>
         </w:rPr>
       </w:sdtEndPr>
       <w:sdtContent>
@@ -2209,15 +2225,15 @@
           <w:rFonts w:cstheme="majorHAnsi"/>
         </w:rPr>
       </w:pPr>
-      <w:bookmarkStart w:id="6" w:name="data-visualization-mastery-week-2"/>
-      <w:bookmarkStart w:id="7" w:name="_Toc209526569"/>
+      <w:bookmarkStart w:id="6" w:name="_Toc209526569"/>
+      <w:bookmarkStart w:id="7" w:name="data-visualization-mastery-week-2"/>
       <w:r>
         <w:rPr>
           <w:rFonts w:cstheme="majorHAnsi"/>
         </w:rPr>
         <w:t>Data Visualization Mastery (Week 2)</w:t>
       </w:r>
-      <w:bookmarkEnd w:id="7"/>
+      <w:bookmarkEnd w:id="6"/>
     </w:p>
     <w:p>
       <w:pPr>
@@ -2284,16 +2300,16 @@
           <w:rFonts w:cstheme="majorHAnsi"/>
         </w:rPr>
       </w:pPr>
-      <w:bookmarkStart w:id="8" w:name="X320aed2b932800573793453143a0f0b860f76c5"/>
-      <w:bookmarkStart w:id="9" w:name="_Toc209526570"/>
-      <w:bookmarkEnd w:id="6"/>
+      <w:bookmarkStart w:id="8" w:name="_Toc209526570"/>
+      <w:bookmarkStart w:id="9" w:name="X320aed2b932800573793453143a0f0b860f76c5"/>
+      <w:bookmarkEnd w:id="7"/>
       <w:r>
         <w:rPr>
           <w:rFonts w:cstheme="majorHAnsi"/>
         </w:rPr>
         <w:t>Wine Dataset Analysis - Data Provisioning Foundation</w:t>
       </w:r>
-      <w:bookmarkEnd w:id="9"/>
+      <w:bookmarkEnd w:id="8"/>
     </w:p>
     <w:p>
       <w:pPr>
@@ -2367,16 +2383,16 @@
           <w:rFonts w:cstheme="majorHAnsi"/>
         </w:rPr>
       </w:pPr>
-      <w:bookmarkStart w:id="10" w:name="Xc9da6a9d8de8d60512144b9d68c3091721d5210"/>
-      <w:bookmarkStart w:id="11" w:name="_Toc209526571"/>
-      <w:bookmarkEnd w:id="8"/>
+      <w:bookmarkStart w:id="10" w:name="_Toc209526571"/>
+      <w:bookmarkStart w:id="11" w:name="Xc9da6a9d8de8d60512144b9d68c3091721d5210"/>
+      <w:bookmarkEnd w:id="9"/>
       <w:r>
         <w:rPr>
           <w:rFonts w:cstheme="majorHAnsi"/>
         </w:rPr>
         <w:t>k-Nearest Neighbors Implementation - Algorithm Understanding</w:t>
       </w:r>
-      <w:bookmarkEnd w:id="11"/>
+      <w:bookmarkEnd w:id="10"/>
     </w:p>
     <w:p>
       <w:pPr>
@@ -2443,9 +2459,9 @@
           <w:rFonts w:cstheme="majorHAnsi"/>
         </w:rPr>
       </w:pPr>
-      <w:bookmarkStart w:id="12" w:name="decision-trees---explainable-ai-focus"/>
-      <w:bookmarkStart w:id="13" w:name="_Toc209526572"/>
-      <w:bookmarkEnd w:id="10"/>
+      <w:bookmarkStart w:id="12" w:name="_Toc209526572"/>
+      <w:bookmarkStart w:id="13" w:name="decision-trees---explainable-ai-focus"/>
+      <w:bookmarkEnd w:id="11"/>
       <w:r>
         <w:rPr>
           <w:rFonts w:cstheme="majorHAnsi"/>
@@ -2453,7 +2469,7 @@
         <w:lastRenderedPageBreak/>
         <w:t>Decision Trees - Explainable AI Focus</w:t>
       </w:r>
-      <w:bookmarkEnd w:id="13"/>
+      <w:bookmarkEnd w:id="12"/>
     </w:p>
     <w:p>
       <w:pPr>
@@ -2520,16 +2536,16 @@
           <w:rFonts w:cstheme="majorHAnsi"/>
         </w:rPr>
       </w:pPr>
-      <w:bookmarkStart w:id="14" w:name="Xb0bb2f2848569a2579fab0a0b4479326ced5293"/>
-      <w:bookmarkStart w:id="15" w:name="_Toc209526573"/>
-      <w:bookmarkEnd w:id="12"/>
+      <w:bookmarkStart w:id="14" w:name="_Toc209526573"/>
+      <w:bookmarkStart w:id="15" w:name="Xb0bb2f2848569a2579fab0a0b4479326ced5293"/>
+      <w:bookmarkEnd w:id="13"/>
       <w:r>
         <w:rPr>
           <w:rFonts w:cstheme="majorHAnsi"/>
         </w:rPr>
         <w:t>Alpha Corporation Group Project - Collaborative Data Analysis</w:t>
       </w:r>
-      <w:bookmarkEnd w:id="15"/>
+      <w:bookmarkEnd w:id="14"/>
     </w:p>
     <w:p>
       <w:pPr>
@@ -2596,16 +2612,16 @@
           <w:rFonts w:cstheme="majorHAnsi"/>
         </w:rPr>
       </w:pPr>
-      <w:bookmarkStart w:id="16" w:name="X1bc682202ab51085658776de46d9b8e5f063398"/>
-      <w:bookmarkStart w:id="17" w:name="_Toc209526574"/>
-      <w:bookmarkEnd w:id="14"/>
+      <w:bookmarkStart w:id="16" w:name="_Toc209526574"/>
+      <w:bookmarkStart w:id="17" w:name="X1bc682202ab51085658776de46d9b8e5f063398"/>
+      <w:bookmarkEnd w:id="15"/>
       <w:r>
         <w:rPr>
           <w:rFonts w:cstheme="majorHAnsi"/>
         </w:rPr>
         <w:t>Data Integration Exercise - Multi-Source Analysis</w:t>
       </w:r>
-      <w:bookmarkEnd w:id="17"/>
+      <w:bookmarkEnd w:id="16"/>
     </w:p>
     <w:p>
       <w:pPr>
@@ -2678,7 +2694,7 @@
       </w:pPr>
       <w:bookmarkStart w:id="18" w:name="research-methodology-development"/>
       <w:bookmarkEnd w:id="4"/>
-      <w:bookmarkEnd w:id="16"/>
+      <w:bookmarkEnd w:id="17"/>
       <w:r>
         <w:rPr>
           <w:rFonts w:asciiTheme="majorHAnsi" w:hAnsiTheme="majorHAnsi" w:cstheme="majorHAnsi"/>
@@ -2802,8 +2818,8 @@
           <w:rFonts w:cstheme="majorHAnsi"/>
         </w:rPr>
       </w:pPr>
-      <w:bookmarkStart w:id="20" w:name="X46fa93ac28b1fca9d60ac935d36966bec54bcee"/>
-      <w:bookmarkStart w:id="21" w:name="_Toc209526576"/>
+      <w:bookmarkStart w:id="20" w:name="_Toc209526576"/>
+      <w:bookmarkStart w:id="21" w:name="X46fa93ac28b1fca9d60ac935d36966bec54bcee"/>
       <w:bookmarkEnd w:id="18"/>
       <w:r>
         <w:rPr>
@@ -2811,7 +2827,7 @@
         </w:rPr>
         <w:t>Teacher Feedback Integration and Weekly Guidance</w:t>
       </w:r>
-      <w:bookmarkEnd w:id="21"/>
+      <w:bookmarkEnd w:id="20"/>
     </w:p>
     <w:p>
       <w:pPr>
@@ -2820,15 +2836,15 @@
           <w:rFonts w:cstheme="majorHAnsi"/>
         </w:rPr>
       </w:pPr>
-      <w:bookmarkStart w:id="22" w:name="hans---weekly-motivation-and-direction"/>
-      <w:bookmarkStart w:id="23" w:name="_Toc209526577"/>
+      <w:bookmarkStart w:id="22" w:name="_Toc209526577"/>
+      <w:bookmarkStart w:id="23" w:name="hans---weekly-motivation-and-direction"/>
       <w:r>
         <w:rPr>
           <w:rFonts w:cstheme="majorHAnsi"/>
         </w:rPr>
         <w:t>Hans - Weekly Motivation and Direction</w:t>
       </w:r>
-      <w:bookmarkEnd w:id="23"/>
+      <w:bookmarkEnd w:id="22"/>
     </w:p>
     <w:p>
       <w:pPr>
@@ -2969,16 +2985,16 @@
           <w:rFonts w:cstheme="majorHAnsi"/>
         </w:rPr>
       </w:pPr>
-      <w:bookmarkStart w:id="24" w:name="technical-instructors---concept-mastery"/>
-      <w:bookmarkStart w:id="25" w:name="_Toc209526578"/>
-      <w:bookmarkEnd w:id="22"/>
+      <w:bookmarkStart w:id="24" w:name="_Toc209526578"/>
+      <w:bookmarkStart w:id="25" w:name="technical-instructors---concept-mastery"/>
+      <w:bookmarkEnd w:id="23"/>
       <w:r>
         <w:rPr>
           <w:rFonts w:cstheme="majorHAnsi"/>
         </w:rPr>
         <w:t>Technical Instructors - Concept Mastery</w:t>
       </w:r>
-      <w:bookmarkEnd w:id="25"/>
+      <w:bookmarkEnd w:id="24"/>
     </w:p>
     <w:p>
       <w:pPr>
@@ -3107,10 +3123,10 @@
           <w:rFonts w:cstheme="majorHAnsi"/>
         </w:rPr>
       </w:pPr>
-      <w:bookmarkStart w:id="26" w:name="strategic-decisions-and-rationale"/>
-      <w:bookmarkStart w:id="27" w:name="_Toc209526579"/>
-      <w:bookmarkEnd w:id="20"/>
-      <w:bookmarkEnd w:id="24"/>
+      <w:bookmarkStart w:id="26" w:name="_Toc209526579"/>
+      <w:bookmarkStart w:id="27" w:name="strategic-decisions-and-rationale"/>
+      <w:bookmarkEnd w:id="21"/>
+      <w:bookmarkEnd w:id="25"/>
       <w:r>
         <w:rPr>
           <w:rFonts w:cstheme="majorHAnsi"/>
@@ -3118,7 +3134,7 @@
         <w:lastRenderedPageBreak/>
         <w:t>Strategic Decisions and Rationale</w:t>
       </w:r>
-      <w:bookmarkEnd w:id="27"/>
+      <w:bookmarkEnd w:id="26"/>
     </w:p>
     <w:p>
       <w:pPr>
@@ -3127,15 +3143,89 @@
           <w:rFonts w:cstheme="majorHAnsi"/>
         </w:rPr>
       </w:pPr>
-      <w:bookmarkStart w:id="28" w:name="algorithm-selection"/>
-      <w:bookmarkStart w:id="29" w:name="_Toc209526580"/>
+      <w:bookmarkStart w:id="28" w:name="_Toc209526580"/>
+      <w:bookmarkStart w:id="29" w:name="algorithm-selection"/>
       <w:r>
         <w:rPr>
           <w:rFonts w:cstheme="majorHAnsi"/>
         </w:rPr>
         <w:t>Algorithm Selection</w:t>
       </w:r>
+      <w:bookmarkEnd w:id="28"/>
+    </w:p>
+    <w:p>
+      <w:pPr>
+        <w:pStyle w:val="FirstParagraph"/>
+        <w:rPr>
+          <w:rFonts w:asciiTheme="majorHAnsi" w:hAnsiTheme="majorHAnsi" w:cstheme="majorHAnsi"/>
+        </w:rPr>
+      </w:pPr>
+      <w:r>
+        <w:rPr>
+          <w:rFonts w:asciiTheme="majorHAnsi" w:hAnsiTheme="majorHAnsi" w:cstheme="majorHAnsi"/>
+        </w:rPr>
+        <w:t xml:space="preserve">Chose k-NN as baseline because: </w:t>
+      </w:r>
+    </w:p>
+    <w:p>
+      <w:pPr>
+        <w:pStyle w:val="FirstParagraph"/>
+        <w:rPr>
+          <w:rFonts w:asciiTheme="majorHAnsi" w:hAnsiTheme="majorHAnsi" w:cstheme="majorHAnsi"/>
+        </w:rPr>
+      </w:pPr>
+      <w:r>
+        <w:rPr>
+          <w:rFonts w:asciiTheme="majorHAnsi" w:hAnsiTheme="majorHAnsi" w:cstheme="majorHAnsi"/>
+        </w:rPr>
+        <w:t xml:space="preserve">- Natural interpretability aligns with explainable AI requirements </w:t>
+      </w:r>
+    </w:p>
+    <w:p>
+      <w:pPr>
+        <w:pStyle w:val="FirstParagraph"/>
+        <w:rPr>
+          <w:rFonts w:asciiTheme="majorHAnsi" w:hAnsiTheme="majorHAnsi" w:cstheme="majorHAnsi"/>
+        </w:rPr>
+      </w:pPr>
+      <w:r>
+        <w:rPr>
+          <w:rFonts w:asciiTheme="majorHAnsi" w:hAnsiTheme="majorHAnsi" w:cstheme="majorHAnsi"/>
+        </w:rPr>
+        <w:t xml:space="preserve">- Distance-based logic matches business intuition (“similar movies”) </w:t>
+      </w:r>
+    </w:p>
+    <w:p>
+      <w:pPr>
+        <w:pStyle w:val="FirstParagraph"/>
+        <w:rPr>
+          <w:rFonts w:asciiTheme="majorHAnsi" w:hAnsiTheme="majorHAnsi" w:cstheme="majorHAnsi"/>
+        </w:rPr>
+      </w:pPr>
+      <w:r>
+        <w:rPr>
+          <w:rFonts w:asciiTheme="majorHAnsi" w:hAnsiTheme="majorHAnsi" w:cstheme="majorHAnsi"/>
+        </w:rPr>
+        <w:t>- Provides clear performance benchmark for future algorithm comparisons</w:t>
+      </w:r>
+    </w:p>
+    <w:p>
+      <w:pPr>
+        <w:pStyle w:val="Heading3"/>
+        <w:rPr>
+          <w:rFonts w:cstheme="majorHAnsi"/>
+        </w:rPr>
+      </w:pPr>
+      <w:bookmarkStart w:id="30" w:name="_Toc209526581"/>
+      <w:bookmarkStart w:id="31" w:name="feature-engineering-approach"/>
       <w:bookmarkEnd w:id="29"/>
+      <w:r>
+        <w:rPr>
+          <w:rFonts w:cstheme="majorHAnsi"/>
+        </w:rPr>
+        <w:t>Feature Engineering Approach</w:t>
+      </w:r>
+      <w:bookmarkEnd w:id="30"/>
     </w:p>
     <w:p>
       <w:pPr>
@@ -3148,7 +3238,7 @@
         <w:rPr>
           <w:rFonts w:asciiTheme="majorHAnsi" w:hAnsiTheme="majorHAnsi" w:cstheme="majorHAnsi"/>
         </w:rPr>
-        <w:t xml:space="preserve">Chose k-NN as baseline because: </w:t>
+        <w:t xml:space="preserve">Applied wine dataset insights: </w:t>
       </w:r>
     </w:p>
     <w:p>
@@ -3162,7 +3252,7 @@
         <w:rPr>
           <w:rFonts w:asciiTheme="majorHAnsi" w:hAnsiTheme="majorHAnsi" w:cstheme="majorHAnsi"/>
         </w:rPr>
-        <w:t xml:space="preserve">- Natural interpretability aligns with explainable AI requirements </w:t>
+        <w:t xml:space="preserve">- Systematic correlation analysis before feature selection </w:t>
       </w:r>
     </w:p>
     <w:p>
@@ -3176,7 +3266,7 @@
         <w:rPr>
           <w:rFonts w:asciiTheme="majorHAnsi" w:hAnsiTheme="majorHAnsi" w:cstheme="majorHAnsi"/>
         </w:rPr>
-        <w:t xml:space="preserve">- Distance-based logic matches business intuition (“similar movies”) </w:t>
+        <w:t xml:space="preserve">- Testing feature combinations rather than assuming “more is better” </w:t>
       </w:r>
     </w:p>
     <w:p>
@@ -3190,7 +3280,7 @@
         <w:rPr>
           <w:rFonts w:asciiTheme="majorHAnsi" w:hAnsiTheme="majorHAnsi" w:cstheme="majorHAnsi"/>
         </w:rPr>
-        <w:t>- Provides clear performance benchmark for future algorithm comparisons</w:t>
+        <w:t>- Balancing technical performance with business interpretability</w:t>
       </w:r>
     </w:p>
     <w:p>
@@ -3200,90 +3290,16 @@
           <w:rFonts w:cstheme="majorHAnsi"/>
         </w:rPr>
       </w:pPr>
-      <w:bookmarkStart w:id="30" w:name="feature-engineering-approach"/>
-      <w:bookmarkStart w:id="31" w:name="_Toc209526581"/>
-      <w:bookmarkEnd w:id="28"/>
+      <w:bookmarkStart w:id="32" w:name="_Toc209526582"/>
+      <w:bookmarkStart w:id="33" w:name="visualization-strategy"/>
+      <w:bookmarkEnd w:id="31"/>
       <w:r>
         <w:rPr>
           <w:rFonts w:cstheme="majorHAnsi"/>
         </w:rPr>
-        <w:t>Feature Engineering Approach</w:t>
-      </w:r>
-      <w:bookmarkEnd w:id="31"/>
-    </w:p>
-    <w:p>
-      <w:pPr>
-        <w:pStyle w:val="FirstParagraph"/>
-        <w:rPr>
-          <w:rFonts w:asciiTheme="majorHAnsi" w:hAnsiTheme="majorHAnsi" w:cstheme="majorHAnsi"/>
-        </w:rPr>
-      </w:pPr>
-      <w:r>
-        <w:rPr>
-          <w:rFonts w:asciiTheme="majorHAnsi" w:hAnsiTheme="majorHAnsi" w:cstheme="majorHAnsi"/>
-        </w:rPr>
-        <w:t xml:space="preserve">Applied wine dataset insights: </w:t>
-      </w:r>
-    </w:p>
-    <w:p>
-      <w:pPr>
-        <w:pStyle w:val="FirstParagraph"/>
-        <w:rPr>
-          <w:rFonts w:asciiTheme="majorHAnsi" w:hAnsiTheme="majorHAnsi" w:cstheme="majorHAnsi"/>
-        </w:rPr>
-      </w:pPr>
-      <w:r>
-        <w:rPr>
-          <w:rFonts w:asciiTheme="majorHAnsi" w:hAnsiTheme="majorHAnsi" w:cstheme="majorHAnsi"/>
-        </w:rPr>
-        <w:t xml:space="preserve">- Systematic correlation analysis before feature selection </w:t>
-      </w:r>
-    </w:p>
-    <w:p>
-      <w:pPr>
-        <w:pStyle w:val="FirstParagraph"/>
-        <w:rPr>
-          <w:rFonts w:asciiTheme="majorHAnsi" w:hAnsiTheme="majorHAnsi" w:cstheme="majorHAnsi"/>
-        </w:rPr>
-      </w:pPr>
-      <w:r>
-        <w:rPr>
-          <w:rFonts w:asciiTheme="majorHAnsi" w:hAnsiTheme="majorHAnsi" w:cstheme="majorHAnsi"/>
-        </w:rPr>
-        <w:t xml:space="preserve">- Testing feature combinations rather than assuming “more is better” </w:t>
-      </w:r>
-    </w:p>
-    <w:p>
-      <w:pPr>
-        <w:pStyle w:val="FirstParagraph"/>
-        <w:rPr>
-          <w:rFonts w:asciiTheme="majorHAnsi" w:hAnsiTheme="majorHAnsi" w:cstheme="majorHAnsi"/>
-        </w:rPr>
-      </w:pPr>
-      <w:r>
-        <w:rPr>
-          <w:rFonts w:asciiTheme="majorHAnsi" w:hAnsiTheme="majorHAnsi" w:cstheme="majorHAnsi"/>
-        </w:rPr>
-        <w:t>- Balancing technical performance with business interpretability</w:t>
-      </w:r>
-    </w:p>
-    <w:p>
-      <w:pPr>
-        <w:pStyle w:val="Heading3"/>
-        <w:rPr>
-          <w:rFonts w:cstheme="majorHAnsi"/>
-        </w:rPr>
-      </w:pPr>
-      <w:bookmarkStart w:id="32" w:name="visualization-strategy"/>
-      <w:bookmarkStart w:id="33" w:name="_Toc209526582"/>
-      <w:bookmarkEnd w:id="30"/>
-      <w:r>
-        <w:rPr>
-          <w:rFonts w:cstheme="majorHAnsi"/>
-        </w:rPr>
         <w:t>Visualization Strategy</w:t>
       </w:r>
-      <w:bookmarkEnd w:id="33"/>
+      <w:bookmarkEnd w:id="32"/>
     </w:p>
     <w:p>
       <w:pPr>
@@ -3353,8 +3369,8 @@
         </w:rPr>
       </w:pPr>
       <w:bookmarkStart w:id="34" w:name="X3ed847f4dde5238786aabe86acb1acc51b8fb3c"/>
-      <w:bookmarkEnd w:id="26"/>
-      <w:bookmarkEnd w:id="32"/>
+      <w:bookmarkEnd w:id="27"/>
+      <w:bookmarkEnd w:id="33"/>
       <w:r>
         <w:rPr>
           <w:rFonts w:asciiTheme="majorHAnsi" w:hAnsiTheme="majorHAnsi" w:cstheme="majorHAnsi"/>
@@ -3386,8 +3402,8 @@
           <w:rFonts w:cstheme="majorHAnsi"/>
         </w:rPr>
       </w:pPr>
-      <w:bookmarkStart w:id="36" w:name="data-collection-phase---completed"/>
-      <w:bookmarkStart w:id="37" w:name="_Toc209526584"/>
+      <w:bookmarkStart w:id="36" w:name="_Toc209526584"/>
+      <w:bookmarkStart w:id="37" w:name="data-collection-phase---completed"/>
       <w:r>
         <w:rPr>
           <w:rFonts w:cstheme="majorHAnsi"/>
@@ -3400,7 +3416,7 @@
         </w:rPr>
         <w:t>✅</w:t>
       </w:r>
-      <w:bookmarkEnd w:id="37"/>
+      <w:bookmarkEnd w:id="36"/>
     </w:p>
     <w:p>
       <w:pPr>
@@ -3535,16 +3551,16 @@
           <w:rFonts w:cstheme="majorHAnsi"/>
         </w:rPr>
       </w:pPr>
-      <w:bookmarkStart w:id="38" w:name="integration-techniques-applied"/>
-      <w:bookmarkStart w:id="39" w:name="_Toc209526585"/>
-      <w:bookmarkEnd w:id="36"/>
+      <w:bookmarkStart w:id="38" w:name="_Toc209526585"/>
+      <w:bookmarkStart w:id="39" w:name="integration-techniques-applied"/>
+      <w:bookmarkEnd w:id="37"/>
       <w:r>
         <w:rPr>
           <w:rFonts w:cstheme="majorHAnsi"/>
         </w:rPr>
         <w:t>Integration Techniques Applied</w:t>
       </w:r>
-      <w:bookmarkEnd w:id="39"/>
+      <w:bookmarkEnd w:id="38"/>
     </w:p>
     <w:p>
       <w:pPr>
@@ -3657,16 +3673,16 @@
           <w:rFonts w:cstheme="majorHAnsi"/>
         </w:rPr>
       </w:pPr>
-      <w:bookmarkStart w:id="40" w:name="success-classification-system"/>
-      <w:bookmarkStart w:id="41" w:name="_Toc209526586"/>
-      <w:bookmarkEnd w:id="38"/>
+      <w:bookmarkStart w:id="40" w:name="_Toc209526586"/>
+      <w:bookmarkStart w:id="41" w:name="success-classification-system"/>
+      <w:bookmarkEnd w:id="39"/>
       <w:r>
         <w:rPr>
           <w:rFonts w:cstheme="majorHAnsi"/>
         </w:rPr>
         <w:t>Success Classification System</w:t>
       </w:r>
-      <w:bookmarkEnd w:id="41"/>
+      <w:bookmarkEnd w:id="40"/>
     </w:p>
     <w:p>
       <w:pPr>
@@ -3773,16 +3789,16 @@
           <w:rFonts w:cstheme="majorHAnsi"/>
         </w:rPr>
       </w:pPr>
-      <w:bookmarkStart w:id="42" w:name="next-phase---data-provisioning"/>
-      <w:bookmarkStart w:id="43" w:name="_Toc209526587"/>
-      <w:bookmarkEnd w:id="40"/>
+      <w:bookmarkStart w:id="42" w:name="_Toc209526587"/>
+      <w:bookmarkStart w:id="43" w:name="next-phase---data-provisioning"/>
+      <w:bookmarkEnd w:id="41"/>
       <w:r>
         <w:rPr>
           <w:rFonts w:cstheme="majorHAnsi"/>
         </w:rPr>
         <w:t>Next Phase - Data Provisioning</w:t>
       </w:r>
-      <w:bookmarkEnd w:id="43"/>
+      <w:bookmarkEnd w:id="42"/>
     </w:p>
     <w:p>
       <w:pPr>
@@ -3799,7 +3815,7 @@
       </w:r>
       <w:bookmarkStart w:id="44" w:name="competency-development-progress"/>
       <w:bookmarkEnd w:id="34"/>
-      <w:bookmarkEnd w:id="42"/>
+      <w:bookmarkEnd w:id="43"/>
     </w:p>
     <w:p>
       <w:pPr>
@@ -3976,15 +3992,15 @@
           <w:rFonts w:cstheme="majorHAnsi"/>
         </w:rPr>
       </w:pPr>
-      <w:bookmarkStart w:id="48" w:name="what-worked-well"/>
-      <w:bookmarkStart w:id="49" w:name="_Toc209526590"/>
+      <w:bookmarkStart w:id="48" w:name="_Toc209526590"/>
+      <w:bookmarkStart w:id="49" w:name="what-worked-well"/>
       <w:r>
         <w:rPr>
           <w:rFonts w:cstheme="majorHAnsi"/>
         </w:rPr>
         <w:t>What Worked Well</w:t>
       </w:r>
-      <w:bookmarkEnd w:id="49"/>
+      <w:bookmarkEnd w:id="48"/>
     </w:p>
     <w:p>
       <w:pPr>
@@ -4097,16 +4113,16 @@
           <w:rFonts w:cstheme="majorHAnsi"/>
         </w:rPr>
       </w:pPr>
-      <w:bookmarkStart w:id="50" w:name="key-insights"/>
-      <w:bookmarkStart w:id="51" w:name="_Toc209526591"/>
-      <w:bookmarkEnd w:id="48"/>
+      <w:bookmarkStart w:id="50" w:name="_Toc209526591"/>
+      <w:bookmarkStart w:id="51" w:name="key-insights"/>
+      <w:bookmarkEnd w:id="49"/>
       <w:r>
         <w:rPr>
           <w:rFonts w:cstheme="majorHAnsi"/>
         </w:rPr>
         <w:t>Key Insights</w:t>
       </w:r>
-      <w:bookmarkEnd w:id="51"/>
+      <w:bookmarkEnd w:id="50"/>
     </w:p>
     <w:p>
       <w:pPr>
@@ -4219,16 +4235,16 @@
           <w:rFonts w:cstheme="majorHAnsi"/>
         </w:rPr>
       </w:pPr>
-      <w:bookmarkStart w:id="52" w:name="areas-for-continued-focus"/>
-      <w:bookmarkStart w:id="53" w:name="_Toc209526592"/>
-      <w:bookmarkEnd w:id="50"/>
+      <w:bookmarkStart w:id="52" w:name="_Toc209526592"/>
+      <w:bookmarkStart w:id="53" w:name="areas-for-continued-focus"/>
+      <w:bookmarkEnd w:id="51"/>
       <w:r>
         <w:rPr>
           <w:rFonts w:cstheme="majorHAnsi"/>
         </w:rPr>
         <w:t>Areas for Continued Focus</w:t>
       </w:r>
-      <w:bookmarkEnd w:id="53"/>
+      <w:bookmarkEnd w:id="52"/>
     </w:p>
     <w:p>
       <w:pPr>
@@ -4335,7 +4351,7 @@
       </w:r>
       <w:bookmarkStart w:id="54" w:name="next-steps"/>
       <w:bookmarkEnd w:id="46"/>
-      <w:bookmarkEnd w:id="52"/>
+      <w:bookmarkEnd w:id="53"/>
     </w:p>
     <w:p>
       <w:pPr>
@@ -4438,7 +4454,7 @@
           <v:rect id="_x0000_i1025" style="width:0;height:1.5pt" o:hralign="center" o:hrstd="t" o:hr="t"/>
         </w:pict>
       </w:r>
-      <w:bookmarkEnd w:id="0"/>
+      <w:bookmarkEnd w:id="1"/>
       <w:bookmarkEnd w:id="54"/>
     </w:p>
     <w:sectPr>
@@ -5114,6 +5130,7 @@
   <w:style w:type="character" w:default="1" w:styleId="DefaultParagraphFont">
     <w:name w:val="Default Paragraph Font"/>
     <w:uiPriority w:val="1"/>
+    <w:semiHidden/>
     <w:unhideWhenUsed/>
   </w:style>
   <w:style w:type="table" w:default="1" w:styleId="TableNormal">

</xml_diff>